<commit_message>
finaliza jornada QH 24-11-2014
</commit_message>
<xml_diff>
--- a/Documentacion/Documento de arquitectura.docx
+++ b/Documentacion/Documento de arquitectura.docx
@@ -459,12 +459,6 @@
         <w:gridCol w:w="3511"/>
       </w:tblGrid>
       <w:tr>
-        <w:tblPrEx>
-          <w:tblCellMar>
-            <w:top w:w="0" w:type="dxa"/>
-            <w:bottom w:w="0" w:type="dxa"/>
-          </w:tblCellMar>
-        </w:tblPrEx>
         <w:tc>
           <w:tcPr>
             <w:tcW w:w="1871" w:type="dxa"/>
@@ -588,12 +582,6 @@
         </w:tc>
       </w:tr>
       <w:tr>
-        <w:tblPrEx>
-          <w:tblCellMar>
-            <w:top w:w="0" w:type="dxa"/>
-            <w:bottom w:w="0" w:type="dxa"/>
-          </w:tblCellMar>
-        </w:tblPrEx>
         <w:trPr>
           <w:trHeight w:val="313"/>
         </w:trPr>
@@ -690,12 +678,6 @@
         </w:tc>
       </w:tr>
       <w:tr>
-        <w:tblPrEx>
-          <w:tblCellMar>
-            <w:top w:w="0" w:type="dxa"/>
-            <w:bottom w:w="0" w:type="dxa"/>
-          </w:tblCellMar>
-        </w:tblPrEx>
         <w:tc>
           <w:tcPr>
             <w:tcW w:w="1871" w:type="dxa"/>
@@ -771,12 +753,6 @@
         </w:tc>
       </w:tr>
       <w:tr>
-        <w:tblPrEx>
-          <w:tblCellMar>
-            <w:top w:w="0" w:type="dxa"/>
-            <w:bottom w:w="0" w:type="dxa"/>
-          </w:tblCellMar>
-        </w:tblPrEx>
         <w:tc>
           <w:tcPr>
             <w:tcW w:w="1871" w:type="dxa"/>
@@ -852,12 +828,6 @@
         </w:tc>
       </w:tr>
       <w:tr>
-        <w:tblPrEx>
-          <w:tblCellMar>
-            <w:top w:w="0" w:type="dxa"/>
-            <w:bottom w:w="0" w:type="dxa"/>
-          </w:tblCellMar>
-        </w:tblPrEx>
         <w:tc>
           <w:tcPr>
             <w:tcW w:w="1871" w:type="dxa"/>
@@ -933,12 +903,6 @@
         </w:tc>
       </w:tr>
       <w:tr>
-        <w:tblPrEx>
-          <w:tblCellMar>
-            <w:top w:w="0" w:type="dxa"/>
-            <w:bottom w:w="0" w:type="dxa"/>
-          </w:tblCellMar>
-        </w:tblPrEx>
         <w:tc>
           <w:tcPr>
             <w:tcW w:w="1871" w:type="dxa"/>
@@ -1334,16 +1298,7 @@
           <w:vanish/>
           <w:color w:val="0000FF"/>
         </w:rPr>
-        <w:t xml:space="preserve">There is guidance within this template that </w:t>
-      </w:r>
-      <w:r>
-        <w:rPr>
-          <w:rFonts w:ascii="Times" w:hAnsi="Times"/>
-          <w:iCs/>
-          <w:vanish/>
-          <w:color w:val="0000FF"/>
-        </w:rPr>
-        <w:t xml:space="preserve">appears in a style named InfoBlue. This style has a hidden font attribute that allows you to toggle whether it is visible or hidden in this template. Use the </w:t>
+        <w:t xml:space="preserve">There is guidance within this template that appears in a style named InfoBlue. This style has a hidden font attribute that allows you to toggle whether it is visible or hidden in this template. Use the </w:t>
       </w:r>
       <w:r>
         <w:rPr>
@@ -1398,16 +1353,7 @@
           <w:vanish/>
           <w:color w:val="0000FF"/>
         </w:rPr>
-        <w:t>check box to toggle this setting. There</w:t>
-      </w:r>
-      <w:r>
-        <w:rPr>
-          <w:rFonts w:ascii="Times" w:hAnsi="Times"/>
-          <w:iCs/>
-          <w:vanish/>
-          <w:color w:val="0000FF"/>
-        </w:rPr>
-        <w:t xml:space="preserve"> is also an option for printing: </w:t>
+        <w:t xml:space="preserve">check box to toggle this setting. There is also an option for printing: </w:t>
       </w:r>
       <w:r>
         <w:rPr>
@@ -1751,16 +1697,16 @@
         </w:rPr>
         <w:t xml:space="preserve">de la información que proviene de los servidores de Quintero Hermanos </w:t>
       </w:r>
-      <w:proofErr w:type="spellStart"/>
-      <w:r>
-        <w:rPr>
-          <w:rFonts w:ascii="Times" w:hAnsi="Times"/>
-          <w:sz w:val="24"/>
-          <w:szCs w:val="24"/>
-        </w:rPr>
-        <w:t>Ltda</w:t>
-      </w:r>
-      <w:proofErr w:type="spellEnd"/>
+      <w:r>
+        <w:rPr>
+          <w:rFonts w:ascii="Times" w:hAnsi="Times"/>
+          <w:sz w:val="24"/>
+          <w:szCs w:val="24"/>
+        </w:rPr>
+        <w:t>Ltda.</w:t>
+      </w:r>
+      <w:bookmarkStart w:id="0" w:name="_GoBack"/>
+      <w:bookmarkEnd w:id="0"/>
       <w:r>
         <w:rPr>
           <w:rFonts w:ascii="Times" w:hAnsi="Times"/>
@@ -2317,8 +2263,6 @@
           </wp:inline>
         </w:drawing>
       </w:r>
-      <w:bookmarkStart w:id="0" w:name="_GoBack"/>
-      <w:bookmarkEnd w:id="0"/>
     </w:p>
     <w:p>
       <w:pPr>
@@ -2358,16 +2302,7 @@
           <w:i w:val="0"/>
           <w:vanish/>
         </w:rPr>
-        <w:t>A list or diagram of the use cases that contain architectura</w:t>
-      </w:r>
-      <w:r>
-        <w:rPr>
-          <w:rStyle w:val="InfoBlueChar"/>
-          <w:rFonts w:ascii="Nimbus Sans L" w:hAnsi="Nimbus Sans L"/>
-          <w:i w:val="0"/>
-          <w:vanish/>
-        </w:rPr>
-        <w:t>lly significant requirements.</w:t>
+        <w:t>A list or diagram of the use cases that contain architecturally significant requirements.</w:t>
       </w:r>
       <w:bookmarkStart w:id="1" w:name="_PictureBullets"/>
       <w:bookmarkEnd w:id="1"/>
@@ -2419,12 +2354,6 @@
       <w:gridCol w:w="1577"/>
     </w:tblGrid>
     <w:tr>
-      <w:tblPrEx>
-        <w:tblCellMar>
-          <w:top w:w="0" w:type="dxa"/>
-          <w:bottom w:w="0" w:type="dxa"/>
-        </w:tblCellMar>
-      </w:tblPrEx>
       <w:tc>
         <w:tcPr>
           <w:tcW w:w="1577" w:type="dxa"/>
@@ -2485,7 +2414,7 @@
               <w:sz w:val="18"/>
               <w:szCs w:val="18"/>
             </w:rPr>
-            <w:t>4</w:t>
+            <w:t>3</w:t>
           </w:r>
           <w:r>
             <w:rPr>
@@ -2547,12 +2476,6 @@
       <w:gridCol w:w="2183"/>
     </w:tblGrid>
     <w:tr>
-      <w:tblPrEx>
-        <w:tblCellMar>
-          <w:top w:w="0" w:type="dxa"/>
-          <w:bottom w:w="0" w:type="dxa"/>
-        </w:tblCellMar>
-      </w:tblPrEx>
       <w:tc>
         <w:tcPr>
           <w:tcW w:w="7177" w:type="dxa"/>
@@ -2606,10 +2529,7 @@
             <w:pStyle w:val="TableContents"/>
           </w:pPr>
           <w:r>
-            <w:t>F</w:t>
-          </w:r>
-          <w:r>
-            <w:t>echa:</w:t>
+            <w:t>Fecha:</w:t>
           </w:r>
           <w:r>
             <w:t xml:space="preserve"> 19/11/2014</w:t>
@@ -2618,12 +2538,6 @@
       </w:tc>
     </w:tr>
     <w:tr>
-      <w:tblPrEx>
-        <w:tblCellMar>
-          <w:top w:w="0" w:type="dxa"/>
-          <w:bottom w:w="0" w:type="dxa"/>
-        </w:tblCellMar>
-      </w:tblPrEx>
       <w:tc>
         <w:tcPr>
           <w:tcW w:w="7177" w:type="dxa"/>
@@ -3833,7 +3747,6 @@
   </w:num>
   <w:num w:numId="11">
     <w:abstractNumId w:val="6"/>
-    <w:lvlOverride w:ilvl="0"/>
   </w:num>
   <w:num w:numId="12">
     <w:abstractNumId w:val="11"/>

</xml_diff>